<commit_message>
OS key points added
</commit_message>
<xml_diff>
--- a/src/操作系统复习题.docx
+++ b/src/操作系统复习题.docx
@@ -11474,14 +11474,12 @@
         <w:ind w:left="425"/>
         <w:rPr>
           <w:rFonts w:ascii="Times New Roman" w:hAnsi="Times New Roman"/>
-          <w:b/>
-          <w:color w:val="000000"/>
-        </w:rPr>
-      </w:pPr>
-      <w:r>
-        <w:rPr>
-          <w:rFonts w:ascii="Times New Roman" w:hAnsi="Times New Roman" w:hint="eastAsia"/>
-          <w:b/>
+          <w:color w:val="000000"/>
+        </w:rPr>
+      </w:pPr>
+      <w:r>
+        <w:rPr>
+          <w:rFonts w:ascii="Times New Roman" w:hAnsi="Times New Roman" w:hint="eastAsia"/>
           <w:color w:val="000000"/>
         </w:rPr>
         <w:t xml:space="preserve">C. </w:t>
@@ -11489,7 +11487,6 @@
       <w:r>
         <w:rPr>
           <w:rFonts w:ascii="Times New Roman" w:hAnsi="Times New Roman" w:hint="eastAsia"/>
-          <w:b/>
           <w:color w:val="000000"/>
         </w:rPr>
         <w:t>内存空间利用率得以改善</w:t>
@@ -11497,7 +11494,6 @@
       <w:r>
         <w:rPr>
           <w:rFonts w:ascii="Times New Roman" w:hAnsi="Times New Roman" w:hint="eastAsia"/>
-          <w:b/>
           <w:color w:val="000000"/>
         </w:rPr>
         <w:t xml:space="preserve">               D. </w:t>
@@ -11505,7 +11501,6 @@
       <w:r>
         <w:rPr>
           <w:rFonts w:ascii="Times New Roman" w:hAnsi="Times New Roman" w:hint="eastAsia"/>
-          <w:b/>
           <w:color w:val="000000"/>
         </w:rPr>
         <w:t>内存空间利用率不影响</w:t>
@@ -11546,7 +11541,17 @@
           <w:b/>
           <w:color w:val="000000"/>
         </w:rPr>
-        <w:t>）存储管理方式能使存储碎片尽可能少，而且使内存利用率较高。</w:t>
+        <w:t>）</w:t>
+      </w:r>
+      <w:bookmarkStart w:id="0" w:name="_GoBack"/>
+      <w:bookmarkEnd w:id="0"/>
+      <w:r>
+        <w:rPr>
+          <w:rFonts w:ascii="Times New Roman" w:hAnsi="Times New Roman" w:hint="eastAsia"/>
+          <w:b/>
+          <w:color w:val="000000"/>
+        </w:rPr>
+        <w:t>存储管理方式能使存储碎片尽可能少，而且使内存利用率较高。</w:t>
       </w:r>
     </w:p>
     <w:p>
@@ -20935,8 +20940,6 @@
         </w:rPr>
         <w:t>、在对付死锁的策略中，解除死锁通常都是和检测死锁配套使用；</w:t>
       </w:r>
-      <w:bookmarkStart w:id="0" w:name="_GoBack"/>
-      <w:bookmarkEnd w:id="0"/>
     </w:p>
     <w:p>
       <w:pPr>
@@ -25271,7 +25274,7 @@
           </mc:Choice>
           <mc:Fallback>
             <w:pict>
-              <v:line w14:anchorId="6856711A" id="Line 190" o:spid="_x0000_s1026" style="position:absolute;left:0;text-align:left;z-index:251657216;visibility:visible;mso-wrap-style:square;mso-width-percent:0;mso-height-percent:0;mso-wrap-distance-left:9pt;mso-wrap-distance-top:0;mso-wrap-distance-right:9pt;mso-wrap-distance-bottom:0;mso-position-horizontal:absolute;mso-position-horizontal-relative:text;mso-position-vertical:absolute;mso-position-vertical-relative:text;mso-width-percent:0;mso-height-percent:0;mso-width-relative:page;mso-height-relative:page" from="45pt,7.8pt" to="378pt,7.8pt" o:gfxdata="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" o:allowincell="f">
+              <v:line w14:anchorId="45BB8C62" id="Line 190" o:spid="_x0000_s1026" style="position:absolute;left:0;text-align:left;z-index:251657216;visibility:visible;mso-wrap-style:square;mso-width-percent:0;mso-height-percent:0;mso-wrap-distance-left:9pt;mso-wrap-distance-top:0;mso-wrap-distance-right:9pt;mso-wrap-distance-bottom:0;mso-position-horizontal:absolute;mso-position-horizontal-relative:text;mso-position-vertical:absolute;mso-position-vertical-relative:text;mso-width-percent:0;mso-height-percent:0;mso-width-relative:page;mso-height-relative:page" from="45pt,7.8pt" to="378pt,7.8pt" o:gfxdata="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" o:allowincell="f">
                 <v:stroke endarrow="block"/>
               </v:line>
             </w:pict>
@@ -29510,7 +29513,7 @@
         <w:rStyle w:val="a8"/>
         <w:noProof/>
       </w:rPr>
-      <w:t>31</w:t>
+      <w:t>21</w:t>
     </w:r>
     <w:r>
       <w:rPr>
@@ -29555,7 +29558,7 @@
         <w:noProof/>
         <w:szCs w:val="21"/>
       </w:rPr>
-      <w:t>31</w:t>
+      <w:t>21</w:t>
     </w:r>
     <w:r>
       <w:rPr>
@@ -33641,7 +33644,7 @@
 </file>
 
 <file path=customXml/itemProps1.xml><?xml version="1.0" encoding="utf-8"?>
-<ds:datastoreItem xmlns:ds="http://schemas.openxmlformats.org/officeDocument/2006/customXml" ds:itemID="{0EDF078A-1FA7-4561-B183-53E2F53FEA25}">
+<ds:datastoreItem xmlns:ds="http://schemas.openxmlformats.org/officeDocument/2006/customXml" ds:itemID="{61826EC1-0F78-46E2-B831-0325BB4DE375}">
   <ds:schemaRefs>
     <ds:schemaRef ds:uri="http://schemas.openxmlformats.org/officeDocument/2006/bibliography"/>
   </ds:schemaRefs>

</xml_diff>

<commit_message>
Mao Gai questions added
</commit_message>
<xml_diff>
--- a/src/操作系统复习题.docx
+++ b/src/操作系统复习题.docx
@@ -11541,17 +11541,7 @@
           <w:b/>
           <w:color w:val="000000"/>
         </w:rPr>
-        <w:t>）</w:t>
-      </w:r>
-      <w:bookmarkStart w:id="0" w:name="_GoBack"/>
-      <w:bookmarkEnd w:id="0"/>
-      <w:r>
-        <w:rPr>
-          <w:rFonts w:ascii="Times New Roman" w:hAnsi="Times New Roman" w:hint="eastAsia"/>
-          <w:b/>
-          <w:color w:val="000000"/>
-        </w:rPr>
-        <w:t>存储管理方式能使存储碎片尽可能少，而且使内存利用率较高。</w:t>
+        <w:t>）存储管理方式能使存储碎片尽可能少，而且使内存利用率较高。</w:t>
       </w:r>
     </w:p>
     <w:p>
@@ -22364,6 +22354,8 @@
         </w:rPr>
         <w:t>2、进程的互斥是指在逻辑上本来完全独立的若干进程，由于竞争同一个资源而产生的相互制约关系。</w:t>
       </w:r>
+      <w:bookmarkStart w:id="0" w:name="_GoBack"/>
+      <w:bookmarkEnd w:id="0"/>
     </w:p>
     <w:p>
       <w:pPr>
@@ -25274,7 +25266,7 @@
           </mc:Choice>
           <mc:Fallback>
             <w:pict>
-              <v:line w14:anchorId="45BB8C62" id="Line 190" o:spid="_x0000_s1026" style="position:absolute;left:0;text-align:left;z-index:251657216;visibility:visible;mso-wrap-style:square;mso-width-percent:0;mso-height-percent:0;mso-wrap-distance-left:9pt;mso-wrap-distance-top:0;mso-wrap-distance-right:9pt;mso-wrap-distance-bottom:0;mso-position-horizontal:absolute;mso-position-horizontal-relative:text;mso-position-vertical:absolute;mso-position-vertical-relative:text;mso-width-percent:0;mso-height-percent:0;mso-width-relative:page;mso-height-relative:page" from="45pt,7.8pt" to="378pt,7.8pt" o:gfxdata="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" o:allowincell="f">
+              <v:line w14:anchorId="0C9AB769" id="Line 190" o:spid="_x0000_s1026" style="position:absolute;left:0;text-align:left;z-index:251657216;visibility:visible;mso-wrap-style:square;mso-width-percent:0;mso-height-percent:0;mso-wrap-distance-left:9pt;mso-wrap-distance-top:0;mso-wrap-distance-right:9pt;mso-wrap-distance-bottom:0;mso-position-horizontal:absolute;mso-position-horizontal-relative:text;mso-position-vertical:absolute;mso-position-vertical-relative:text;mso-width-percent:0;mso-height-percent:0;mso-width-relative:page;mso-height-relative:page" from="45pt,7.8pt" to="378pt,7.8pt" o:gfxdata="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" o:allowincell="f">
                 <v:stroke endarrow="block"/>
               </v:line>
             </w:pict>
@@ -29513,7 +29505,7 @@
         <w:rStyle w:val="a8"/>
         <w:noProof/>
       </w:rPr>
-      <w:t>21</w:t>
+      <w:t>1</w:t>
     </w:r>
     <w:r>
       <w:rPr>
@@ -29558,7 +29550,7 @@
         <w:noProof/>
         <w:szCs w:val="21"/>
       </w:rPr>
-      <w:t>21</w:t>
+      <w:t>1</w:t>
     </w:r>
     <w:r>
       <w:rPr>
@@ -33644,7 +33636,7 @@
 </file>
 
 <file path=customXml/itemProps1.xml><?xml version="1.0" encoding="utf-8"?>
-<ds:datastoreItem xmlns:ds="http://schemas.openxmlformats.org/officeDocument/2006/customXml" ds:itemID="{61826EC1-0F78-46E2-B831-0325BB4DE375}">
+<ds:datastoreItem xmlns:ds="http://schemas.openxmlformats.org/officeDocument/2006/customXml" ds:itemID="{D4F8DEB6-058C-4713-BD67-77D35C435554}">
   <ds:schemaRefs>
     <ds:schemaRef ds:uri="http://schemas.openxmlformats.org/officeDocument/2006/bibliography"/>
   </ds:schemaRefs>

</xml_diff>